<commit_message>
MLlib update feature vector
</commit_message>
<xml_diff>
--- a/LAB-5 & 6/Documentation/Lab 5&6 Report.docx
+++ b/LAB-5 & 6/Documentation/Lab 5&6 Report.docx
@@ -16,16 +16,7 @@
           <w:szCs w:val="40"/>
           <w:u w:val="single"/>
         </w:rPr>
-        <w:t>CS5542 Big Data Apps</w:t>
-      </w:r>
-      <w:r>
-        <w:rPr>
-          <w:color w:val="000000"/>
-          <w:sz w:val="40"/>
-          <w:szCs w:val="40"/>
-          <w:u w:val="single"/>
-        </w:rPr>
-        <w:t xml:space="preserve"> and Analytics</w:t>
+        <w:t>CS5542 Big Data Apps and Analytics</w:t>
       </w:r>
       <w:r>
         <w:rPr>
@@ -194,39 +185,7 @@
           <w:sz w:val="24"/>
           <w:szCs w:val="24"/>
         </w:rPr>
-        <w:t xml:space="preserve">We open a socket connection between the smart phone and </w:t>
-      </w:r>
-      <w:proofErr w:type="gramStart"/>
-      <w:r>
-        <w:rPr>
-          <w:sz w:val="24"/>
-          <w:szCs w:val="24"/>
-        </w:rPr>
-        <w:t>spark .</w:t>
-      </w:r>
-      <w:proofErr w:type="gramEnd"/>
-      <w:r>
-        <w:rPr>
-          <w:sz w:val="24"/>
-          <w:szCs w:val="24"/>
-        </w:rPr>
-        <w:t xml:space="preserve"> </w:t>
-      </w:r>
-      <w:proofErr w:type="gramStart"/>
-      <w:r>
-        <w:rPr>
-          <w:sz w:val="24"/>
-          <w:szCs w:val="24"/>
-        </w:rPr>
-        <w:t>when</w:t>
-      </w:r>
-      <w:proofErr w:type="gramEnd"/>
-      <w:r>
-        <w:rPr>
-          <w:sz w:val="24"/>
-          <w:szCs w:val="24"/>
-        </w:rPr>
-        <w:t xml:space="preserve"> we run the twitter streaming job, for every 10 seconds hashtags are sent to device.</w:t>
+        <w:t>We open a socket connection between the smart phone and spark . when we run the twitter streaming job, for every 10 seconds hashtags are sent to device.</w:t>
       </w:r>
     </w:p>
     <w:p>
@@ -234,14 +193,92 @@
         <w:pStyle w:val="ListParagraph"/>
         <w:jc w:val="center"/>
       </w:pPr>
+      <w:r>
+        <w:rPr>
+          <w:noProof/>
+        </w:rPr>
+        <w:drawing>
+          <wp:inline distT="0" distB="0" distL="0" distR="0" wp14:anchorId="24058195" wp14:editId="0248FB2A">
+            <wp:extent cx="3289695" cy="5394960"/>
+            <wp:effectExtent l="0" t="0" r="6350" b="0"/>
+            <wp:docPr id="7" name="Picture 7" descr="C:\Users\Rakesh\AppData\Local\Microsoft\Windows\INetCache\Content.Word\Screenshot_2016-03-04-04-53-56.png"/>
+            <wp:cNvGraphicFramePr>
+              <a:graphicFrameLocks xmlns:a="http://schemas.openxmlformats.org/drawingml/2006/main" noChangeAspect="1"/>
+            </wp:cNvGraphicFramePr>
+            <a:graphic xmlns:a="http://schemas.openxmlformats.org/drawingml/2006/main">
+              <a:graphicData uri="http://schemas.openxmlformats.org/drawingml/2006/picture">
+                <pic:pic xmlns:pic="http://schemas.openxmlformats.org/drawingml/2006/picture">
+                  <pic:nvPicPr>
+                    <pic:cNvPr id="0" name="Picture 6" descr="C:\Users\Rakesh\AppData\Local\Microsoft\Windows\INetCache\Content.Word\Screenshot_2016-03-04-04-53-56.png"/>
+                    <pic:cNvPicPr>
+                      <a:picLocks noChangeAspect="1" noChangeArrowheads="1"/>
+                    </pic:cNvPicPr>
+                  </pic:nvPicPr>
+                  <pic:blipFill>
+                    <a:blip r:embed="rId5" cstate="print">
+                      <a:extLst>
+                        <a:ext uri="{28A0092B-C50C-407E-A947-70E740481C1C}">
+                          <a14:useLocalDpi xmlns:a14="http://schemas.microsoft.com/office/drawing/2010/main" val="0"/>
+                        </a:ext>
+                      </a:extLst>
+                    </a:blip>
+                    <a:srcRect/>
+                    <a:stretch>
+                      <a:fillRect/>
+                    </a:stretch>
+                  </pic:blipFill>
+                  <pic:spPr bwMode="auto">
+                    <a:xfrm>
+                      <a:off x="0" y="0"/>
+                      <a:ext cx="3297054" cy="5407028"/>
+                    </a:xfrm>
+                    <a:prstGeom prst="rect">
+                      <a:avLst/>
+                    </a:prstGeom>
+                    <a:noFill/>
+                    <a:ln>
+                      <a:noFill/>
+                    </a:ln>
+                  </pic:spPr>
+                </pic:pic>
+              </a:graphicData>
+            </a:graphic>
+          </wp:inline>
+        </w:drawing>
+      </w:r>
+    </w:p>
+    <w:p>
+      <w:pPr>
+        <w:pStyle w:val="ListParagraph"/>
+        <w:numPr>
+          <w:ilvl w:val="0"/>
+          <w:numId w:val="2"/>
+        </w:numPr>
+      </w:pPr>
+      <w:r>
+        <w:lastRenderedPageBreak/>
+        <w:t xml:space="preserve">Tweets Top hash tags are displayed on Smart </w:t>
+      </w:r>
+      <w:r>
+        <w:t>Phone</w:t>
+      </w:r>
+      <w:bookmarkStart w:id="0" w:name="_GoBack"/>
+      <w:bookmarkEnd w:id="0"/>
+      <w:r>
+        <w:t xml:space="preserve"> screen </w:t>
+      </w:r>
     </w:p>
     <w:p>
       <w:pPr>
         <w:pStyle w:val="ListParagraph"/>
         <w:jc w:val="center"/>
       </w:pPr>
-      <w:bookmarkStart w:id="0" w:name="_GoBack"/>
-      <w:bookmarkEnd w:id="0"/>
+    </w:p>
+    <w:p>
+      <w:pPr>
+        <w:pStyle w:val="ListParagraph"/>
+        <w:jc w:val="center"/>
+      </w:pPr>
       <w:r>
         <w:rPr>
           <w:noProof/>
@@ -264,7 +301,7 @@
                     </pic:cNvPicPr>
                   </pic:nvPicPr>
                   <pic:blipFill>
-                    <a:blip r:embed="rId5" cstate="print">
+                    <a:blip r:embed="rId6" cstate="print">
                       <a:extLst>
                         <a:ext uri="{28A0092B-C50C-407E-A947-70E740481C1C}">
                           <a14:useLocalDpi xmlns:a14="http://schemas.microsoft.com/office/drawing/2010/main" val="0"/>
@@ -295,6 +332,536 @@
           </wp:inline>
         </w:drawing>
       </w:r>
+    </w:p>
+    <w:p>
+      <w:r>
+        <w:br w:type="page"/>
+      </w:r>
+    </w:p>
+    <w:p>
+      <w:pPr>
+        <w:rPr>
+          <w:b/>
+          <w:sz w:val="24"/>
+          <w:szCs w:val="24"/>
+        </w:rPr>
+      </w:pPr>
+      <w:r>
+        <w:rPr>
+          <w:b/>
+          <w:sz w:val="24"/>
+          <w:szCs w:val="24"/>
+        </w:rPr>
+        <w:lastRenderedPageBreak/>
+        <w:t>2.</w:t>
+      </w:r>
+      <w:r>
+        <w:rPr>
+          <w:b/>
+          <w:sz w:val="24"/>
+          <w:szCs w:val="24"/>
+        </w:rPr>
+        <w:t xml:space="preserve"> </w:t>
+      </w:r>
+      <w:r>
+        <w:rPr>
+          <w:b/>
+          <w:sz w:val="24"/>
+          <w:szCs w:val="24"/>
+        </w:rPr>
+        <w:t>Spark ML Lib ApplicationPerform a machine learning algorithm with the Twitter Streaming data tocategorize each Tweet</w:t>
+      </w:r>
+    </w:p>
+    <w:p>
+      <w:pPr>
+        <w:rPr>
+          <w:b/>
+          <w:sz w:val="24"/>
+          <w:szCs w:val="24"/>
+        </w:rPr>
+      </w:pPr>
+      <w:r>
+        <w:rPr>
+          <w:b/>
+          <w:sz w:val="24"/>
+          <w:szCs w:val="24"/>
+        </w:rPr>
+        <w:t xml:space="preserve">1)Training datasets: Collect different categories of Tweets related to your project.(Categoriescan be based on HashTags /Subjects etc.) </w:t>
+      </w:r>
+    </w:p>
+    <w:p>
+      <w:pPr>
+        <w:rPr>
+          <w:b/>
+          <w:sz w:val="24"/>
+          <w:szCs w:val="24"/>
+        </w:rPr>
+      </w:pPr>
+      <w:r>
+        <w:rPr>
+          <w:b/>
+          <w:sz w:val="24"/>
+          <w:szCs w:val="24"/>
+        </w:rPr>
+        <w:t>2)Test data:theupcoming twitter stream</w:t>
+      </w:r>
+    </w:p>
+    <w:p>
+      <w:pPr>
+        <w:rPr>
+          <w:sz w:val="24"/>
+          <w:szCs w:val="24"/>
+        </w:rPr>
+      </w:pPr>
+      <w:r>
+        <w:rPr>
+          <w:b/>
+          <w:sz w:val="24"/>
+          <w:szCs w:val="24"/>
+        </w:rPr>
+        <w:t xml:space="preserve">1)  </w:t>
+      </w:r>
+      <w:r>
+        <w:rPr>
+          <w:sz w:val="24"/>
+          <w:szCs w:val="24"/>
+        </w:rPr>
+        <w:t>I have collected the different categories of tweets such as Tweets related to restaurants, movies, sports.</w:t>
+      </w:r>
+    </w:p>
+    <w:p>
+      <w:pPr>
+        <w:rPr>
+          <w:sz w:val="24"/>
+          <w:szCs w:val="24"/>
+        </w:rPr>
+      </w:pPr>
+      <w:r>
+        <w:rPr>
+          <w:sz w:val="24"/>
+          <w:szCs w:val="24"/>
+        </w:rPr>
+        <w:t>I trained my model to predict these categories using the Naïve Bayes Machine learning algorithm</w:t>
+      </w:r>
+    </w:p>
+    <w:p>
+      <w:pPr>
+        <w:rPr>
+          <w:sz w:val="24"/>
+          <w:szCs w:val="24"/>
+        </w:rPr>
+      </w:pPr>
+      <w:r>
+        <w:rPr>
+          <w:sz w:val="24"/>
+          <w:szCs w:val="24"/>
+        </w:rPr>
+        <w:t>The collected data is Divided into training data and Test data.</w:t>
+      </w:r>
+    </w:p>
+    <w:p>
+      <w:pPr>
+        <w:rPr>
+          <w:sz w:val="24"/>
+          <w:szCs w:val="24"/>
+        </w:rPr>
+      </w:pPr>
+      <w:r>
+        <w:rPr>
+          <w:sz w:val="24"/>
+          <w:szCs w:val="24"/>
+        </w:rPr>
+        <w:t>Training Data consists of Tweets related to three different categories. I collected the training data using the filters.</w:t>
+      </w:r>
+    </w:p>
+    <w:p>
+      <w:pPr>
+        <w:rPr>
+          <w:sz w:val="24"/>
+          <w:szCs w:val="24"/>
+        </w:rPr>
+      </w:pPr>
+      <w:r>
+        <w:rPr>
+          <w:sz w:val="24"/>
+          <w:szCs w:val="24"/>
+        </w:rPr>
+        <w:t>Testing data is collection of streaming tweets and we tried to predict the tweets which are more related to which category using classification algorithm.</w:t>
+      </w:r>
+    </w:p>
+    <w:p>
+      <w:pPr>
+        <w:rPr>
+          <w:sz w:val="24"/>
+          <w:szCs w:val="24"/>
+        </w:rPr>
+      </w:pPr>
+    </w:p>
+    <w:p>
+      <w:pPr>
+        <w:rPr>
+          <w:sz w:val="24"/>
+          <w:szCs w:val="24"/>
+        </w:rPr>
+      </w:pPr>
+      <w:r>
+        <w:rPr>
+          <w:sz w:val="24"/>
+          <w:szCs w:val="24"/>
+        </w:rPr>
+        <w:t>Training Data and Test Data under Data tab</w:t>
+      </w:r>
+    </w:p>
+    <w:p>
+      <w:pPr>
+        <w:rPr>
+          <w:sz w:val="24"/>
+          <w:szCs w:val="24"/>
+        </w:rPr>
+      </w:pPr>
+      <w:r>
+        <w:rPr>
+          <w:noProof/>
+          <w:sz w:val="24"/>
+          <w:szCs w:val="24"/>
+        </w:rPr>
+        <w:drawing>
+          <wp:inline distT="0" distB="0" distL="0" distR="0">
+            <wp:extent cx="5943600" cy="3142059"/>
+            <wp:effectExtent l="0" t="0" r="0" b="1270"/>
+            <wp:docPr id="3" name="Picture 3" descr="C:\Users\Rakesh\Desktop\Big Data Analytics and apps\Lab Assignments\Lab6\c4.JPG"/>
+            <wp:cNvGraphicFramePr>
+              <a:graphicFrameLocks xmlns:a="http://schemas.openxmlformats.org/drawingml/2006/main" noChangeAspect="1"/>
+            </wp:cNvGraphicFramePr>
+            <a:graphic xmlns:a="http://schemas.openxmlformats.org/drawingml/2006/main">
+              <a:graphicData uri="http://schemas.openxmlformats.org/drawingml/2006/picture">
+                <pic:pic xmlns:pic="http://schemas.openxmlformats.org/drawingml/2006/picture">
+                  <pic:nvPicPr>
+                    <pic:cNvPr id="0" name="Picture 3" descr="C:\Users\Rakesh\Desktop\Big Data Analytics and apps\Lab Assignments\Lab6\c4.JPG"/>
+                    <pic:cNvPicPr>
+                      <a:picLocks noChangeAspect="1" noChangeArrowheads="1"/>
+                    </pic:cNvPicPr>
+                  </pic:nvPicPr>
+                  <pic:blipFill>
+                    <a:blip r:embed="rId7" cstate="print">
+                      <a:extLst>
+                        <a:ext uri="{28A0092B-C50C-407E-A947-70E740481C1C}">
+                          <a14:useLocalDpi xmlns:a14="http://schemas.microsoft.com/office/drawing/2010/main" val="0"/>
+                        </a:ext>
+                      </a:extLst>
+                    </a:blip>
+                    <a:srcRect/>
+                    <a:stretch>
+                      <a:fillRect/>
+                    </a:stretch>
+                  </pic:blipFill>
+                  <pic:spPr bwMode="auto">
+                    <a:xfrm>
+                      <a:off x="0" y="0"/>
+                      <a:ext cx="5943600" cy="3142059"/>
+                    </a:xfrm>
+                    <a:prstGeom prst="rect">
+                      <a:avLst/>
+                    </a:prstGeom>
+                    <a:noFill/>
+                    <a:ln>
+                      <a:noFill/>
+                    </a:ln>
+                  </pic:spPr>
+                </pic:pic>
+              </a:graphicData>
+            </a:graphic>
+          </wp:inline>
+        </w:drawing>
+      </w:r>
+    </w:p>
+    <w:p>
+      <w:pPr>
+        <w:rPr>
+          <w:sz w:val="24"/>
+          <w:szCs w:val="24"/>
+        </w:rPr>
+      </w:pPr>
+      <w:r>
+        <w:rPr>
+          <w:sz w:val="24"/>
+          <w:szCs w:val="24"/>
+        </w:rPr>
+        <w:br w:type="page"/>
+      </w:r>
+    </w:p>
+    <w:p>
+      <w:pPr>
+        <w:rPr>
+          <w:sz w:val="24"/>
+          <w:szCs w:val="24"/>
+        </w:rPr>
+      </w:pPr>
+      <w:r>
+        <w:rPr>
+          <w:sz w:val="24"/>
+          <w:szCs w:val="24"/>
+        </w:rPr>
+        <w:lastRenderedPageBreak/>
+        <w:t>Tweets in test data are processed using the NLP</w:t>
+      </w:r>
+    </w:p>
+    <w:p>
+      <w:pPr>
+        <w:rPr>
+          <w:sz w:val="24"/>
+          <w:szCs w:val="24"/>
+        </w:rPr>
+      </w:pPr>
+      <w:r>
+        <w:rPr>
+          <w:noProof/>
+          <w:sz w:val="24"/>
+          <w:szCs w:val="24"/>
+        </w:rPr>
+        <w:drawing>
+          <wp:inline distT="0" distB="0" distL="0" distR="0">
+            <wp:extent cx="5943600" cy="3132773"/>
+            <wp:effectExtent l="0" t="0" r="0" b="0"/>
+            <wp:docPr id="4" name="Picture 4" descr="C:\Users\Rakesh\Desktop\Big Data Analytics and apps\Lab Assignments\Lab6\c3.JPG"/>
+            <wp:cNvGraphicFramePr>
+              <a:graphicFrameLocks xmlns:a="http://schemas.openxmlformats.org/drawingml/2006/main" noChangeAspect="1"/>
+            </wp:cNvGraphicFramePr>
+            <a:graphic xmlns:a="http://schemas.openxmlformats.org/drawingml/2006/main">
+              <a:graphicData uri="http://schemas.openxmlformats.org/drawingml/2006/picture">
+                <pic:pic xmlns:pic="http://schemas.openxmlformats.org/drawingml/2006/picture">
+                  <pic:nvPicPr>
+                    <pic:cNvPr id="0" name="Picture 4" descr="C:\Users\Rakesh\Desktop\Big Data Analytics and apps\Lab Assignments\Lab6\c3.JPG"/>
+                    <pic:cNvPicPr>
+                      <a:picLocks noChangeAspect="1" noChangeArrowheads="1"/>
+                    </pic:cNvPicPr>
+                  </pic:nvPicPr>
+                  <pic:blipFill>
+                    <a:blip r:embed="rId8" cstate="print">
+                      <a:extLst>
+                        <a:ext uri="{28A0092B-C50C-407E-A947-70E740481C1C}">
+                          <a14:useLocalDpi xmlns:a14="http://schemas.microsoft.com/office/drawing/2010/main" val="0"/>
+                        </a:ext>
+                      </a:extLst>
+                    </a:blip>
+                    <a:srcRect/>
+                    <a:stretch>
+                      <a:fillRect/>
+                    </a:stretch>
+                  </pic:blipFill>
+                  <pic:spPr bwMode="auto">
+                    <a:xfrm>
+                      <a:off x="0" y="0"/>
+                      <a:ext cx="5943600" cy="3132773"/>
+                    </a:xfrm>
+                    <a:prstGeom prst="rect">
+                      <a:avLst/>
+                    </a:prstGeom>
+                    <a:noFill/>
+                    <a:ln>
+                      <a:noFill/>
+                    </a:ln>
+                  </pic:spPr>
+                </pic:pic>
+              </a:graphicData>
+            </a:graphic>
+          </wp:inline>
+        </w:drawing>
+      </w:r>
+    </w:p>
+    <w:p>
+      <w:pPr>
+        <w:rPr>
+          <w:sz w:val="24"/>
+          <w:szCs w:val="24"/>
+        </w:rPr>
+      </w:pPr>
+    </w:p>
+    <w:p>
+      <w:pPr>
+        <w:rPr>
+          <w:sz w:val="24"/>
+          <w:szCs w:val="24"/>
+        </w:rPr>
+      </w:pPr>
+      <w:r>
+        <w:rPr>
+          <w:sz w:val="24"/>
+          <w:szCs w:val="24"/>
+        </w:rPr>
+        <w:t>Prediction:</w:t>
+      </w:r>
+    </w:p>
+    <w:p>
+      <w:pPr>
+        <w:rPr>
+          <w:sz w:val="24"/>
+          <w:szCs w:val="24"/>
+        </w:rPr>
+      </w:pPr>
+      <w:r>
+        <w:rPr>
+          <w:noProof/>
+          <w:sz w:val="24"/>
+          <w:szCs w:val="24"/>
+        </w:rPr>
+        <w:drawing>
+          <wp:inline distT="0" distB="0" distL="0" distR="0">
+            <wp:extent cx="5943600" cy="1856596"/>
+            <wp:effectExtent l="0" t="0" r="0" b="0"/>
+            <wp:docPr id="5" name="Picture 5" descr="C:\Users\Rakesh\Desktop\Big Data Analytics and apps\Lab Assignments\Lab6\Capture.JPG"/>
+            <wp:cNvGraphicFramePr>
+              <a:graphicFrameLocks xmlns:a="http://schemas.openxmlformats.org/drawingml/2006/main" noChangeAspect="1"/>
+            </wp:cNvGraphicFramePr>
+            <a:graphic xmlns:a="http://schemas.openxmlformats.org/drawingml/2006/main">
+              <a:graphicData uri="http://schemas.openxmlformats.org/drawingml/2006/picture">
+                <pic:pic xmlns:pic="http://schemas.openxmlformats.org/drawingml/2006/picture">
+                  <pic:nvPicPr>
+                    <pic:cNvPr id="0" name="Picture 5" descr="C:\Users\Rakesh\Desktop\Big Data Analytics and apps\Lab Assignments\Lab6\Capture.JPG"/>
+                    <pic:cNvPicPr>
+                      <a:picLocks noChangeAspect="1" noChangeArrowheads="1"/>
+                    </pic:cNvPicPr>
+                  </pic:nvPicPr>
+                  <pic:blipFill>
+                    <a:blip r:embed="rId9" cstate="print">
+                      <a:extLst>
+                        <a:ext uri="{28A0092B-C50C-407E-A947-70E740481C1C}">
+                          <a14:useLocalDpi xmlns:a14="http://schemas.microsoft.com/office/drawing/2010/main" val="0"/>
+                        </a:ext>
+                      </a:extLst>
+                    </a:blip>
+                    <a:srcRect/>
+                    <a:stretch>
+                      <a:fillRect/>
+                    </a:stretch>
+                  </pic:blipFill>
+                  <pic:spPr bwMode="auto">
+                    <a:xfrm>
+                      <a:off x="0" y="0"/>
+                      <a:ext cx="5943600" cy="1856596"/>
+                    </a:xfrm>
+                    <a:prstGeom prst="rect">
+                      <a:avLst/>
+                    </a:prstGeom>
+                    <a:noFill/>
+                    <a:ln>
+                      <a:noFill/>
+                    </a:ln>
+                  </pic:spPr>
+                </pic:pic>
+              </a:graphicData>
+            </a:graphic>
+          </wp:inline>
+        </w:drawing>
+      </w:r>
+    </w:p>
+    <w:p>
+      <w:pPr>
+        <w:rPr>
+          <w:sz w:val="24"/>
+          <w:szCs w:val="24"/>
+        </w:rPr>
+      </w:pPr>
+    </w:p>
+    <w:p>
+      <w:pPr>
+        <w:rPr>
+          <w:sz w:val="24"/>
+          <w:szCs w:val="24"/>
+        </w:rPr>
+      </w:pPr>
+      <w:r>
+        <w:rPr>
+          <w:sz w:val="24"/>
+          <w:szCs w:val="24"/>
+        </w:rPr>
+        <w:br w:type="page"/>
+      </w:r>
+    </w:p>
+    <w:p>
+      <w:pPr>
+        <w:rPr>
+          <w:sz w:val="24"/>
+          <w:szCs w:val="24"/>
+        </w:rPr>
+      </w:pPr>
+      <w:r>
+        <w:rPr>
+          <w:sz w:val="24"/>
+          <w:szCs w:val="24"/>
+        </w:rPr>
+        <w:lastRenderedPageBreak/>
+        <w:t>Predicting the given test data is more falls under the category of Sports Tweets.</w:t>
+      </w:r>
+    </w:p>
+    <w:p>
+      <w:pPr>
+        <w:rPr>
+          <w:sz w:val="24"/>
+          <w:szCs w:val="24"/>
+        </w:rPr>
+      </w:pPr>
+      <w:r>
+        <w:rPr>
+          <w:noProof/>
+          <w:sz w:val="24"/>
+          <w:szCs w:val="24"/>
+        </w:rPr>
+        <w:drawing>
+          <wp:inline distT="0" distB="0" distL="0" distR="0">
+            <wp:extent cx="5943600" cy="3207068"/>
+            <wp:effectExtent l="0" t="0" r="0" b="0"/>
+            <wp:docPr id="2" name="Picture 2" descr="C:\Users\Rakesh\Desktop\Big Data Analytics and apps\Lab Assignments\Lab6\c2.JPG"/>
+            <wp:cNvGraphicFramePr>
+              <a:graphicFrameLocks xmlns:a="http://schemas.openxmlformats.org/drawingml/2006/main" noChangeAspect="1"/>
+            </wp:cNvGraphicFramePr>
+            <a:graphic xmlns:a="http://schemas.openxmlformats.org/drawingml/2006/main">
+              <a:graphicData uri="http://schemas.openxmlformats.org/drawingml/2006/picture">
+                <pic:pic xmlns:pic="http://schemas.openxmlformats.org/drawingml/2006/picture">
+                  <pic:nvPicPr>
+                    <pic:cNvPr id="0" name="Picture 2" descr="C:\Users\Rakesh\Desktop\Big Data Analytics and apps\Lab Assignments\Lab6\c2.JPG"/>
+                    <pic:cNvPicPr>
+                      <a:picLocks noChangeAspect="1" noChangeArrowheads="1"/>
+                    </pic:cNvPicPr>
+                  </pic:nvPicPr>
+                  <pic:blipFill>
+                    <a:blip r:embed="rId10" cstate="print">
+                      <a:extLst>
+                        <a:ext uri="{28A0092B-C50C-407E-A947-70E740481C1C}">
+                          <a14:useLocalDpi xmlns:a14="http://schemas.microsoft.com/office/drawing/2010/main" val="0"/>
+                        </a:ext>
+                      </a:extLst>
+                    </a:blip>
+                    <a:srcRect/>
+                    <a:stretch>
+                      <a:fillRect/>
+                    </a:stretch>
+                  </pic:blipFill>
+                  <pic:spPr bwMode="auto">
+                    <a:xfrm>
+                      <a:off x="0" y="0"/>
+                      <a:ext cx="5943600" cy="3207068"/>
+                    </a:xfrm>
+                    <a:prstGeom prst="rect">
+                      <a:avLst/>
+                    </a:prstGeom>
+                    <a:noFill/>
+                    <a:ln>
+                      <a:noFill/>
+                    </a:ln>
+                  </pic:spPr>
+                </pic:pic>
+              </a:graphicData>
+            </a:graphic>
+          </wp:inline>
+        </w:drawing>
+      </w:r>
+    </w:p>
+    <w:p>
+      <w:pPr>
+        <w:pStyle w:val="ListParagraph"/>
+        <w:jc w:val="center"/>
+      </w:pPr>
     </w:p>
     <w:sectPr>
       <w:pgSz w:w="12240" w:h="15840"/>

</xml_diff>